<commit_message>
feat: documentatie einde sprint 1
</commit_message>
<xml_diff>
--- a/Algemene Documentatie/Sjablonen/Sjabloon 6 - Retrospective.docx
+++ b/Algemene Documentatie/Sjablonen/Sjabloon 6 - Retrospective.docx
@@ -234,6 +234,9 @@
                             <w:r>
                               <w:t xml:space="preserve">Voor- en achternaam: </w:t>
                             </w:r>
+                            <w:r>
+                              <w:t>Gido Verhoef</w:t>
+                            </w:r>
                           </w:p>
                           <w:p>
                             <w:pPr>
@@ -292,6 +295,9 @@
                       <w:r>
                         <w:t xml:space="preserve">Voor- en achternaam: </w:t>
                       </w:r>
+                      <w:r>
+                        <w:t>Gido Verhoef</w:t>
+                      </w:r>
                     </w:p>
                     <w:p>
                       <w:pPr>
@@ -349,7 +355,6 @@
           <w:docPartUnique/>
         </w:docPartObj>
       </w:sdtPr>
-      <w:sdtEndPr/>
       <w:sdtContent>
         <w:p>
           <w:pPr>
@@ -2219,23 +2224,7 @@
           <w:i/>
           <w:iCs/>
         </w:rPr>
-        <w:t xml:space="preserve">De sprint </w:t>
-      </w:r>
-      <w:proofErr w:type="spellStart"/>
-      <w:r>
-        <w:rPr>
-          <w:i/>
-          <w:iCs/>
-        </w:rPr>
-        <w:t>backlog</w:t>
-      </w:r>
-      <w:proofErr w:type="spellEnd"/>
-      <w:r>
-        <w:rPr>
-          <w:i/>
-          <w:iCs/>
-        </w:rPr>
-        <w:t xml:space="preserve"> (planning)</w:t>
+        <w:t>De sprint backlog (planning)</w:t>
       </w:r>
       <w:r>
         <w:rPr>
@@ -2368,23 +2357,7 @@
           <w:i/>
           <w:iCs/>
         </w:rPr>
-        <w:t xml:space="preserve">Nieuwe user </w:t>
-      </w:r>
-      <w:proofErr w:type="spellStart"/>
-      <w:r>
-        <w:rPr>
-          <w:i/>
-          <w:iCs/>
-        </w:rPr>
-        <w:t>stories</w:t>
-      </w:r>
-      <w:proofErr w:type="spellEnd"/>
-      <w:r>
-        <w:rPr>
-          <w:i/>
-          <w:iCs/>
-        </w:rPr>
-        <w:t xml:space="preserve"> op basis van het verbetervoorstel</w:t>
+        <w:t>Nieuwe user stories op basis van het verbetervoorstel</w:t>
       </w:r>
     </w:p>
     <w:p>
@@ -2412,23 +2385,7 @@
           <w:i/>
           <w:iCs/>
         </w:rPr>
-        <w:t xml:space="preserve">User </w:t>
-      </w:r>
-      <w:proofErr w:type="spellStart"/>
-      <w:r>
-        <w:rPr>
-          <w:i/>
-          <w:iCs/>
-        </w:rPr>
-        <w:t>stories</w:t>
-      </w:r>
-      <w:proofErr w:type="spellEnd"/>
-      <w:r>
-        <w:rPr>
-          <w:i/>
-          <w:iCs/>
-        </w:rPr>
-        <w:t xml:space="preserve"> inplannen aan de hand van story points</w:t>
+        <w:t>User stories inplannen aan de hand van story points</w:t>
       </w:r>
     </w:p>
     <w:p>
@@ -2456,17 +2413,8 @@
           <w:i/>
           <w:iCs/>
         </w:rPr>
-        <w:t xml:space="preserve">User </w:t>
-      </w:r>
-      <w:proofErr w:type="spellStart"/>
-      <w:r>
-        <w:rPr>
-          <w:i/>
-          <w:iCs/>
-        </w:rPr>
-        <w:t>stories</w:t>
-      </w:r>
-      <w:proofErr w:type="spellEnd"/>
+        <w:t>User stories</w:t>
+      </w:r>
       <w:r>
         <w:rPr>
           <w:i/>
@@ -2486,17 +2434,8 @@
           <w:i/>
           <w:iCs/>
         </w:rPr>
-        <w:t xml:space="preserve">de business </w:t>
-      </w:r>
-      <w:proofErr w:type="spellStart"/>
-      <w:r>
-        <w:rPr>
-          <w:i/>
-          <w:iCs/>
-        </w:rPr>
-        <w:t>value</w:t>
-      </w:r>
-      <w:proofErr w:type="spellEnd"/>
+        <w:t>de business value</w:t>
+      </w:r>
     </w:p>
     <w:p>
       <w:pPr>
@@ -2574,7 +2513,7 @@
           <w:iCs/>
           <w:color w:val="000000" w:themeColor="text1"/>
         </w:rPr>
-        <w:t>…</w:t>
+        <w:t xml:space="preserve">Process ging goed, paar dingen die beter konden waren de user stories, die konder beter verdeelt worden, we hadden meer onderzoek moeten doen naar vr. samenwerking ging wel prima tussen teamgenoten. </w:t>
       </w:r>
       <w:r>
         <w:rPr>
@@ -2597,15 +2536,7 @@
         <w:t>D</w:t>
       </w:r>
       <w:r>
-        <w:t xml:space="preserve">e sprint </w:t>
-      </w:r>
-      <w:proofErr w:type="spellStart"/>
-      <w:r>
-        <w:t>backlog</w:t>
-      </w:r>
-      <w:proofErr w:type="spellEnd"/>
-      <w:r>
-        <w:t xml:space="preserve"> (</w:t>
+        <w:t>e sprint backlog (</w:t>
       </w:r>
       <w:r>
         <w:t>planning</w:t>
@@ -2620,7 +2551,47 @@
     </w:p>
     <w:p>
       <w:r>
-        <w:t>…</w:t>
+        <w:drawing>
+          <wp:inline distT="0" distB="0" distL="0" distR="0" wp14:anchorId="3DC5AE92" wp14:editId="1DEAF040">
+            <wp:extent cx="5760720" cy="2730500"/>
+            <wp:effectExtent l="0" t="0" r="0" b="0"/>
+            <wp:docPr id="1371102395" name="Afbeelding 1" descr="Afbeelding met tekst, schermopname, Multimediasoftware, ontwerp&#10;&#10;Door AI gegenereerde inhoud is mogelijk onjuist."/>
+            <wp:cNvGraphicFramePr>
+              <a:graphicFrameLocks xmlns:a="http://schemas.openxmlformats.org/drawingml/2006/main" noChangeAspect="1"/>
+            </wp:cNvGraphicFramePr>
+            <a:graphic xmlns:a="http://schemas.openxmlformats.org/drawingml/2006/main">
+              <a:graphicData uri="http://schemas.openxmlformats.org/drawingml/2006/picture">
+                <pic:pic xmlns:pic="http://schemas.openxmlformats.org/drawingml/2006/picture">
+                  <pic:nvPicPr>
+                    <pic:cNvPr id="1371102395" name="Afbeelding 1" descr="Afbeelding met tekst, schermopname, Multimediasoftware, ontwerp&#10;&#10;Door AI gegenereerde inhoud is mogelijk onjuist."/>
+                    <pic:cNvPicPr/>
+                  </pic:nvPicPr>
+                  <pic:blipFill>
+                    <a:blip r:embed="rId12" cstate="print">
+                      <a:extLst>
+                        <a:ext uri="{28A0092B-C50C-407E-A947-70E740481C1C}">
+                          <a14:useLocalDpi xmlns:a14="http://schemas.microsoft.com/office/drawing/2010/main" val="0"/>
+                        </a:ext>
+                      </a:extLst>
+                    </a:blip>
+                    <a:stretch>
+                      <a:fillRect/>
+                    </a:stretch>
+                  </pic:blipFill>
+                  <pic:spPr>
+                    <a:xfrm>
+                      <a:off x="0" y="0"/>
+                      <a:ext cx="5760720" cy="2730500"/>
+                    </a:xfrm>
+                    <a:prstGeom prst="rect">
+                      <a:avLst/>
+                    </a:prstGeom>
+                  </pic:spPr>
+                </pic:pic>
+              </a:graphicData>
+            </a:graphic>
+          </wp:inline>
+        </w:drawing>
       </w:r>
       <w:r>
         <w:br/>
@@ -2644,7 +2615,7 @@
     </w:p>
     <w:p>
       <w:r>
-        <w:t>…</w:t>
+        <w:t>We hebben niet werkelijke tests uitgevoerd vanwege foute planning. We hebben vooral binnen ons team getest voor bugs, niet voor feedback</w:t>
       </w:r>
       <w:r>
         <w:br/>
@@ -2668,7 +2639,7 @@
     </w:p>
     <w:p>
       <w:r>
-        <w:t>…</w:t>
+        <w:t>Niet van toepassing</w:t>
       </w:r>
       <w:r>
         <w:br/>
@@ -2692,13 +2663,50 @@
     </w:p>
     <w:p>
       <w:r>
-        <w:t>…</w:t>
-      </w:r>
-      <w:r>
-        <w:br/>
+        <w:t xml:space="preserve">Jorick: goed aanspreekbaar als lead programmer. Zet mensen die niet bezig of afgeleid waren aan het werk. Steelt indirect taken op sommige momenten. </w:t>
       </w:r>
     </w:p>
     <w:p>
+      <w:r>
+        <w:t xml:space="preserve">Fleur: alle taken goed en voldoende uitgewerkt. Ookal liet het project wat minder vrijheid to in ui en ux </w:t>
+      </w:r>
+    </w:p>
+    <w:p>
+      <w:r>
+        <w:t>Daniël: goed om hulp vragen, het ging prima, de sit down is wel handig om soms te doen. Is een goed idee en mooi dat hij het voorstelde. Ookal is hij soms een beetje stil en afwachtend</w:t>
+      </w:r>
+    </w:p>
+    <w:p>
+      <w:r>
+        <w:lastRenderedPageBreak/>
+        <w:t>Gido: taken als notulist goed</w:t>
+      </w:r>
+      <w:r>
+        <w:t xml:space="preserve"> en duidelijk uitgevoerd, moet minder vaak minder vaak afgeleid zijn, ondanks dit heeft hij ook zijn taken afgemaakt en om hulp gevraagt wanneer nodig</w:t>
+      </w:r>
+    </w:p>
+    <w:p>
+      <w:r>
+        <w:t>Esat: toonde initiatief om bezig te gaan met testen, alleen in de planning was hier geen ruimte voor waardoor het helaas niet doorging</w:t>
+      </w:r>
+    </w:p>
+    <w:p>
+      <w:r>
+        <w:t>Yorick: de trello was goed</w:t>
+      </w:r>
+      <w:r>
+        <w:t xml:space="preserve"> ingevuld en bijgehouden, er waren geen rare dingen in de trello gezet. </w:t>
+      </w:r>
+    </w:p>
+    <w:p>
+      <w:r>
+        <w:t>Ruben: de presentatie was mooi gemaakt en duidelijk gepresenteerd, ik vindt dat hij goed reageerd op feedback, was goed optijd af met zijn taken. Ookal is hij ook soms afgeleid</w:t>
+      </w:r>
+      <w:r>
+        <w:br/>
+      </w:r>
+    </w:p>
+    <w:p>
       <w:pPr>
         <w:pStyle w:val="Kop2"/>
       </w:pPr>
@@ -2707,15 +2715,7 @@
         <w:t>6</w:t>
       </w:r>
       <w:r>
-        <w:t xml:space="preserve">. Nieuwe user </w:t>
-      </w:r>
-      <w:proofErr w:type="spellStart"/>
-      <w:r>
-        <w:t>stories</w:t>
-      </w:r>
-      <w:proofErr w:type="spellEnd"/>
-      <w:r>
-        <w:t xml:space="preserve"> op basis van het verbetervoorstel</w:t>
+        <w:t>. Nieuwe user stories op basis van het verbetervoorstel</w:t>
       </w:r>
       <w:bookmarkEnd w:id="7"/>
     </w:p>
@@ -2793,7 +2793,6 @@
               <w:bottom w:val="single" w:sz="4" w:space="0" w:color="auto"/>
               <w:right w:val="single" w:sz="4" w:space="0" w:color="auto"/>
             </w:tcBorders>
-            <w:shd w:val="clear" w:color="auto" w:fill="auto"/>
             <w:vAlign w:val="center"/>
           </w:tcPr>
           <w:p>
@@ -2809,7 +2808,7 @@
                 <w:rFonts w:ascii="Calibri" w:eastAsia="Times New Roman" w:hAnsi="Calibri" w:cs="Calibri"/>
                 <w:color w:val="000000"/>
               </w:rPr>
-              <w:t>…</w:t>
+              <w:t>Sound effects</w:t>
             </w:r>
           </w:p>
         </w:tc>
@@ -2874,7 +2873,6 @@
               <w:bottom w:val="single" w:sz="4" w:space="0" w:color="auto"/>
               <w:right w:val="single" w:sz="4" w:space="0" w:color="auto"/>
             </w:tcBorders>
-            <w:shd w:val="clear" w:color="auto" w:fill="auto"/>
             <w:noWrap/>
             <w:vAlign w:val="center"/>
             <w:hideMark/>
@@ -2892,7 +2890,42 @@
                 <w:rFonts w:ascii="Calibri" w:eastAsia="Times New Roman" w:hAnsi="Calibri" w:cs="Calibri"/>
                 <w:color w:val="000000"/>
               </w:rPr>
-              <w:t>Als … wil ik … zodat …</w:t>
+              <w:t xml:space="preserve">Als </w:t>
+            </w:r>
+            <w:r>
+              <w:rPr>
+                <w:rFonts w:ascii="Calibri" w:eastAsia="Times New Roman" w:hAnsi="Calibri" w:cs="Calibri"/>
+                <w:color w:val="000000"/>
+              </w:rPr>
+              <w:t>speler</w:t>
+            </w:r>
+            <w:r>
+              <w:rPr>
+                <w:rFonts w:ascii="Calibri" w:eastAsia="Times New Roman" w:hAnsi="Calibri" w:cs="Calibri"/>
+                <w:color w:val="000000"/>
+              </w:rPr>
+              <w:t xml:space="preserve"> wil ik </w:t>
+            </w:r>
+            <w:r>
+              <w:rPr>
+                <w:rFonts w:ascii="Calibri" w:eastAsia="Times New Roman" w:hAnsi="Calibri" w:cs="Calibri"/>
+                <w:color w:val="000000"/>
+              </w:rPr>
+              <w:t>sound effect</w:t>
+            </w:r>
+            <w:r>
+              <w:rPr>
+                <w:rFonts w:ascii="Calibri" w:eastAsia="Times New Roman" w:hAnsi="Calibri" w:cs="Calibri"/>
+                <w:color w:val="000000"/>
+              </w:rPr>
+              <w:t xml:space="preserve"> zodat </w:t>
+            </w:r>
+            <w:r>
+              <w:rPr>
+                <w:rFonts w:ascii="Calibri" w:eastAsia="Times New Roman" w:hAnsi="Calibri" w:cs="Calibri"/>
+                <w:color w:val="000000"/>
+              </w:rPr>
+              <w:t>ik meer feedback en gamefeel heb in mijn acties</w:t>
             </w:r>
           </w:p>
         </w:tc>
@@ -2945,7 +2978,6 @@
               <w:bottom w:val="single" w:sz="4" w:space="0" w:color="auto"/>
               <w:right w:val="single" w:sz="4" w:space="0" w:color="auto"/>
             </w:tcBorders>
-            <w:shd w:val="clear" w:color="auto" w:fill="auto"/>
             <w:noWrap/>
             <w:vAlign w:val="center"/>
             <w:hideMark/>
@@ -2963,7 +2995,7 @@
                 <w:rFonts w:ascii="Calibri" w:eastAsia="Times New Roman" w:hAnsi="Calibri" w:cs="Calibri"/>
                 <w:color w:val="000000"/>
               </w:rPr>
-              <w:t>1-5</w:t>
+              <w:t>2</w:t>
             </w:r>
           </w:p>
         </w:tc>
@@ -3011,7 +3043,6 @@
               <w:bottom w:val="single" w:sz="4" w:space="0" w:color="auto"/>
               <w:right w:val="single" w:sz="4" w:space="0" w:color="auto"/>
             </w:tcBorders>
-            <w:shd w:val="clear" w:color="auto" w:fill="auto"/>
             <w:noWrap/>
             <w:vAlign w:val="center"/>
             <w:hideMark/>
@@ -3029,7 +3060,7 @@
                 <w:rFonts w:ascii="Calibri" w:eastAsia="Times New Roman" w:hAnsi="Calibri" w:cs="Calibri"/>
                 <w:color w:val="000000"/>
               </w:rPr>
-              <w:t>0,0.5,1,2,3,5,8,13,20</w:t>
+              <w:t>3</w:t>
             </w:r>
           </w:p>
         </w:tc>
@@ -3110,7 +3141,6 @@
               <w:bottom w:val="single" w:sz="4" w:space="0" w:color="auto"/>
               <w:right w:val="single" w:sz="4" w:space="0" w:color="auto"/>
             </w:tcBorders>
-            <w:shd w:val="clear" w:color="auto" w:fill="auto"/>
             <w:vAlign w:val="center"/>
           </w:tcPr>
           <w:p>
@@ -3126,7 +3156,7 @@
                 <w:rFonts w:ascii="Calibri" w:eastAsia="Times New Roman" w:hAnsi="Calibri" w:cs="Calibri"/>
                 <w:color w:val="000000"/>
               </w:rPr>
-              <w:t>…</w:t>
+              <w:t>mutliplayer</w:t>
             </w:r>
           </w:p>
         </w:tc>
@@ -3191,7 +3221,6 @@
               <w:bottom w:val="single" w:sz="4" w:space="0" w:color="auto"/>
               <w:right w:val="single" w:sz="4" w:space="0" w:color="auto"/>
             </w:tcBorders>
-            <w:shd w:val="clear" w:color="auto" w:fill="auto"/>
             <w:noWrap/>
             <w:vAlign w:val="center"/>
             <w:hideMark/>
@@ -3209,7 +3238,42 @@
                 <w:rFonts w:ascii="Calibri" w:eastAsia="Times New Roman" w:hAnsi="Calibri" w:cs="Calibri"/>
                 <w:color w:val="000000"/>
               </w:rPr>
-              <w:t>Als … wil ik … zodat …</w:t>
+              <w:t xml:space="preserve">Als </w:t>
+            </w:r>
+            <w:r>
+              <w:rPr>
+                <w:rFonts w:ascii="Calibri" w:eastAsia="Times New Roman" w:hAnsi="Calibri" w:cs="Calibri"/>
+                <w:color w:val="000000"/>
+              </w:rPr>
+              <w:t xml:space="preserve">speler </w:t>
+            </w:r>
+            <w:r>
+              <w:rPr>
+                <w:rFonts w:ascii="Calibri" w:eastAsia="Times New Roman" w:hAnsi="Calibri" w:cs="Calibri"/>
+                <w:color w:val="000000"/>
+              </w:rPr>
+              <w:t xml:space="preserve">wil ik </w:t>
+            </w:r>
+            <w:r>
+              <w:rPr>
+                <w:rFonts w:ascii="Calibri" w:eastAsia="Times New Roman" w:hAnsi="Calibri" w:cs="Calibri"/>
+                <w:color w:val="000000"/>
+              </w:rPr>
+              <w:t>multiplayer</w:t>
+            </w:r>
+            <w:r>
+              <w:rPr>
+                <w:rFonts w:ascii="Calibri" w:eastAsia="Times New Roman" w:hAnsi="Calibri" w:cs="Calibri"/>
+                <w:color w:val="000000"/>
+              </w:rPr>
+              <w:t xml:space="preserve"> zodat </w:t>
+            </w:r>
+            <w:r>
+              <w:rPr>
+                <w:rFonts w:ascii="Calibri" w:eastAsia="Times New Roman" w:hAnsi="Calibri" w:cs="Calibri"/>
+                <w:color w:val="000000"/>
+              </w:rPr>
+              <w:t>ik tegen andere mensen kan spelen en een goede competitieve ervaring heb</w:t>
             </w:r>
           </w:p>
         </w:tc>
@@ -3262,7 +3326,6 @@
               <w:bottom w:val="single" w:sz="4" w:space="0" w:color="auto"/>
               <w:right w:val="single" w:sz="4" w:space="0" w:color="auto"/>
             </w:tcBorders>
-            <w:shd w:val="clear" w:color="auto" w:fill="auto"/>
             <w:noWrap/>
             <w:vAlign w:val="center"/>
             <w:hideMark/>
@@ -3280,7 +3343,7 @@
                 <w:rFonts w:ascii="Calibri" w:eastAsia="Times New Roman" w:hAnsi="Calibri" w:cs="Calibri"/>
                 <w:color w:val="000000"/>
               </w:rPr>
-              <w:t>1-5</w:t>
+              <w:t>2</w:t>
             </w:r>
           </w:p>
         </w:tc>
@@ -3328,7 +3391,6 @@
               <w:bottom w:val="single" w:sz="4" w:space="0" w:color="auto"/>
               <w:right w:val="single" w:sz="4" w:space="0" w:color="auto"/>
             </w:tcBorders>
-            <w:shd w:val="clear" w:color="auto" w:fill="auto"/>
             <w:noWrap/>
             <w:vAlign w:val="center"/>
             <w:hideMark/>
@@ -3346,7 +3408,7 @@
                 <w:rFonts w:ascii="Calibri" w:eastAsia="Times New Roman" w:hAnsi="Calibri" w:cs="Calibri"/>
                 <w:color w:val="000000"/>
               </w:rPr>
-              <w:t>0,0.5,1,2,3,5,8,13,20</w:t>
+              <w:t>20</w:t>
             </w:r>
           </w:p>
         </w:tc>
@@ -3421,15 +3483,7 @@
         <w:t>2. D</w:t>
       </w:r>
       <w:r>
-        <w:t xml:space="preserve">e sprint </w:t>
-      </w:r>
-      <w:proofErr w:type="spellStart"/>
-      <w:r>
-        <w:t>backlog</w:t>
-      </w:r>
-      <w:proofErr w:type="spellEnd"/>
-      <w:r>
-        <w:t xml:space="preserve"> (</w:t>
+        <w:t>e sprint backlog (</w:t>
       </w:r>
       <w:r>
         <w:t>planning</w:t>
@@ -3519,15 +3573,7 @@
         <w:t>6</w:t>
       </w:r>
       <w:r>
-        <w:t xml:space="preserve">. Nieuwe user </w:t>
-      </w:r>
-      <w:proofErr w:type="spellStart"/>
-      <w:r>
-        <w:t>stories</w:t>
-      </w:r>
-      <w:proofErr w:type="spellEnd"/>
-      <w:r>
-        <w:t xml:space="preserve"> op basis van het verbetervoorstel</w:t>
+        <w:t>. Nieuwe user stories op basis van het verbetervoorstel</w:t>
       </w:r>
       <w:bookmarkEnd w:id="14"/>
     </w:p>
@@ -3605,7 +3651,6 @@
               <w:bottom w:val="single" w:sz="4" w:space="0" w:color="auto"/>
               <w:right w:val="single" w:sz="4" w:space="0" w:color="auto"/>
             </w:tcBorders>
-            <w:shd w:val="clear" w:color="auto" w:fill="auto"/>
             <w:vAlign w:val="center"/>
           </w:tcPr>
           <w:p>
@@ -3686,7 +3731,6 @@
               <w:bottom w:val="single" w:sz="4" w:space="0" w:color="auto"/>
               <w:right w:val="single" w:sz="4" w:space="0" w:color="auto"/>
             </w:tcBorders>
-            <w:shd w:val="clear" w:color="auto" w:fill="auto"/>
             <w:noWrap/>
             <w:vAlign w:val="center"/>
             <w:hideMark/>
@@ -3757,7 +3801,6 @@
               <w:bottom w:val="single" w:sz="4" w:space="0" w:color="auto"/>
               <w:right w:val="single" w:sz="4" w:space="0" w:color="auto"/>
             </w:tcBorders>
-            <w:shd w:val="clear" w:color="auto" w:fill="auto"/>
             <w:noWrap/>
             <w:vAlign w:val="center"/>
             <w:hideMark/>
@@ -3823,7 +3866,6 @@
               <w:bottom w:val="single" w:sz="4" w:space="0" w:color="auto"/>
               <w:right w:val="single" w:sz="4" w:space="0" w:color="auto"/>
             </w:tcBorders>
-            <w:shd w:val="clear" w:color="auto" w:fill="auto"/>
             <w:noWrap/>
             <w:vAlign w:val="center"/>
             <w:hideMark/>
@@ -3922,7 +3964,6 @@
               <w:bottom w:val="single" w:sz="4" w:space="0" w:color="auto"/>
               <w:right w:val="single" w:sz="4" w:space="0" w:color="auto"/>
             </w:tcBorders>
-            <w:shd w:val="clear" w:color="auto" w:fill="auto"/>
             <w:vAlign w:val="center"/>
           </w:tcPr>
           <w:p>
@@ -4003,7 +4044,6 @@
               <w:bottom w:val="single" w:sz="4" w:space="0" w:color="auto"/>
               <w:right w:val="single" w:sz="4" w:space="0" w:color="auto"/>
             </w:tcBorders>
-            <w:shd w:val="clear" w:color="auto" w:fill="auto"/>
             <w:noWrap/>
             <w:vAlign w:val="center"/>
             <w:hideMark/>
@@ -4074,7 +4114,6 @@
               <w:bottom w:val="single" w:sz="4" w:space="0" w:color="auto"/>
               <w:right w:val="single" w:sz="4" w:space="0" w:color="auto"/>
             </w:tcBorders>
-            <w:shd w:val="clear" w:color="auto" w:fill="auto"/>
             <w:noWrap/>
             <w:vAlign w:val="center"/>
             <w:hideMark/>
@@ -4140,7 +4179,6 @@
               <w:bottom w:val="single" w:sz="4" w:space="0" w:color="auto"/>
               <w:right w:val="single" w:sz="4" w:space="0" w:color="auto"/>
             </w:tcBorders>
-            <w:shd w:val="clear" w:color="auto" w:fill="auto"/>
             <w:noWrap/>
             <w:vAlign w:val="center"/>
             <w:hideMark/>
@@ -4233,15 +4271,7 @@
         <w:t>2. D</w:t>
       </w:r>
       <w:r>
-        <w:t xml:space="preserve">e sprint </w:t>
-      </w:r>
-      <w:proofErr w:type="spellStart"/>
-      <w:r>
-        <w:t>backlog</w:t>
-      </w:r>
-      <w:proofErr w:type="spellEnd"/>
-      <w:r>
-        <w:t xml:space="preserve"> (</w:t>
+        <w:t>e sprint backlog (</w:t>
       </w:r>
       <w:r>
         <w:t>planning</w:t>
@@ -4331,15 +4361,7 @@
         <w:t>6</w:t>
       </w:r>
       <w:r>
-        <w:t xml:space="preserve">. Nieuwe user </w:t>
-      </w:r>
-      <w:proofErr w:type="spellStart"/>
-      <w:r>
-        <w:t>stories</w:t>
-      </w:r>
-      <w:proofErr w:type="spellEnd"/>
-      <w:r>
-        <w:t xml:space="preserve"> op basis van het verbetervoorstel</w:t>
+        <w:t>. Nieuwe user stories op basis van het verbetervoorstel</w:t>
       </w:r>
       <w:bookmarkEnd w:id="21"/>
     </w:p>
@@ -4417,7 +4439,6 @@
               <w:bottom w:val="single" w:sz="4" w:space="0" w:color="auto"/>
               <w:right w:val="single" w:sz="4" w:space="0" w:color="auto"/>
             </w:tcBorders>
-            <w:shd w:val="clear" w:color="auto" w:fill="auto"/>
             <w:vAlign w:val="center"/>
           </w:tcPr>
           <w:p>
@@ -4498,7 +4519,6 @@
               <w:bottom w:val="single" w:sz="4" w:space="0" w:color="auto"/>
               <w:right w:val="single" w:sz="4" w:space="0" w:color="auto"/>
             </w:tcBorders>
-            <w:shd w:val="clear" w:color="auto" w:fill="auto"/>
             <w:noWrap/>
             <w:vAlign w:val="center"/>
             <w:hideMark/>
@@ -4569,7 +4589,6 @@
               <w:bottom w:val="single" w:sz="4" w:space="0" w:color="auto"/>
               <w:right w:val="single" w:sz="4" w:space="0" w:color="auto"/>
             </w:tcBorders>
-            <w:shd w:val="clear" w:color="auto" w:fill="auto"/>
             <w:noWrap/>
             <w:vAlign w:val="center"/>
             <w:hideMark/>
@@ -4635,7 +4654,6 @@
               <w:bottom w:val="single" w:sz="4" w:space="0" w:color="auto"/>
               <w:right w:val="single" w:sz="4" w:space="0" w:color="auto"/>
             </w:tcBorders>
-            <w:shd w:val="clear" w:color="auto" w:fill="auto"/>
             <w:noWrap/>
             <w:vAlign w:val="center"/>
             <w:hideMark/>
@@ -4734,7 +4752,6 @@
               <w:bottom w:val="single" w:sz="4" w:space="0" w:color="auto"/>
               <w:right w:val="single" w:sz="4" w:space="0" w:color="auto"/>
             </w:tcBorders>
-            <w:shd w:val="clear" w:color="auto" w:fill="auto"/>
             <w:vAlign w:val="center"/>
           </w:tcPr>
           <w:p>
@@ -4815,7 +4832,6 @@
               <w:bottom w:val="single" w:sz="4" w:space="0" w:color="auto"/>
               <w:right w:val="single" w:sz="4" w:space="0" w:color="auto"/>
             </w:tcBorders>
-            <w:shd w:val="clear" w:color="auto" w:fill="auto"/>
             <w:noWrap/>
             <w:vAlign w:val="center"/>
             <w:hideMark/>
@@ -4886,7 +4902,6 @@
               <w:bottom w:val="single" w:sz="4" w:space="0" w:color="auto"/>
               <w:right w:val="single" w:sz="4" w:space="0" w:color="auto"/>
             </w:tcBorders>
-            <w:shd w:val="clear" w:color="auto" w:fill="auto"/>
             <w:noWrap/>
             <w:vAlign w:val="center"/>
             <w:hideMark/>
@@ -4952,7 +4967,6 @@
               <w:bottom w:val="single" w:sz="4" w:space="0" w:color="auto"/>
               <w:right w:val="single" w:sz="4" w:space="0" w:color="auto"/>
             </w:tcBorders>
-            <w:shd w:val="clear" w:color="auto" w:fill="auto"/>
             <w:noWrap/>
             <w:vAlign w:val="center"/>
             <w:hideMark/>
@@ -4979,9 +4993,9 @@
     <w:p/>
     <w:p/>
     <w:sectPr>
-      <w:footerReference w:type="default" r:id="rId12"/>
-      <w:headerReference w:type="first" r:id="rId13"/>
-      <w:footerReference w:type="first" r:id="rId14"/>
+      <w:footerReference w:type="default" r:id="rId13"/>
+      <w:headerReference w:type="first" r:id="rId14"/>
+      <w:footerReference w:type="first" r:id="rId15"/>
       <w:pgSz w:w="11906" w:h="16838"/>
       <w:pgMar w:top="1417" w:right="1417" w:bottom="1417" w:left="1417" w:header="708" w:footer="708" w:gutter="0"/>
       <w:cols w:space="708"/>
@@ -5131,27 +5145,7 @@
         <w:szCs w:val="16"/>
         <w:lang w:val="en-US"/>
       </w:rPr>
-      <w:t xml:space="preserve">             </w:t>
-    </w:r>
-    <w:proofErr w:type="spellStart"/>
-    <w:r>
-      <w:rPr>
-        <w:color w:val="000000"/>
-        <w:sz w:val="16"/>
-        <w:szCs w:val="16"/>
-        <w:lang w:val="en-US"/>
-      </w:rPr>
-      <w:t>Sjabloon</w:t>
-    </w:r>
-    <w:proofErr w:type="spellEnd"/>
-    <w:r>
-      <w:rPr>
-        <w:color w:val="000000"/>
-        <w:sz w:val="16"/>
-        <w:szCs w:val="16"/>
-        <w:lang w:val="en-US"/>
-      </w:rPr>
-      <w:t xml:space="preserve"> </w:t>
+      <w:t xml:space="preserve">             Sjabloon </w:t>
     </w:r>
     <w:r>
       <w:rPr>
@@ -9550,30 +9544,6 @@
 </file>
 
 <file path=customXml/item1.xml><?xml version="1.0" encoding="utf-8"?>
-<p:properties xmlns:p="http://schemas.microsoft.com/office/2006/metadata/properties" xmlns:xsi="http://www.w3.org/2001/XMLSchema-instance" xmlns:pc="http://schemas.microsoft.com/office/infopath/2007/PartnerControls">
-  <documentManagement>
-    <TaxCatchAll xmlns="32dd6115-ce5d-46b4-b638-9e7d5ca6cbee" xsi:nil="true"/>
-    <lcf76f155ced4ddcb4097134ff3c332f xmlns="094ecc41-7a37-40c9-8390-f18431712098">
-      <Terms xmlns="http://schemas.microsoft.com/office/infopath/2007/PartnerControls"/>
-    </lcf76f155ced4ddcb4097134ff3c332f>
-  </documentManagement>
-</p:properties>
-</file>
-
-<file path=customXml/item2.xml><?xml version="1.0" encoding="utf-8"?>
-<b:Sources xmlns:b="http://schemas.openxmlformats.org/officeDocument/2006/bibliography" xmlns="http://schemas.openxmlformats.org/officeDocument/2006/bibliography" SelectedStyle="\APASixthEditionOfficeOnline.xsl" StyleName="APA" Version="6"/>
-</file>
-
-<file path=customXml/item3.xml><?xml version="1.0" encoding="utf-8"?>
-<?mso-contentType ?>
-<FormTemplates xmlns="http://schemas.microsoft.com/sharepoint/v3/contenttype/forms">
-  <Display>DocumentLibraryForm</Display>
-  <Edit>DocumentLibraryForm</Edit>
-  <New>DocumentLibraryForm</New>
-</FormTemplates>
-</file>
-
-<file path=customXml/item4.xml><?xml version="1.0" encoding="utf-8"?>
 <ct:contentTypeSchema xmlns:ct="http://schemas.microsoft.com/office/2006/metadata/contentType" xmlns:ma="http://schemas.microsoft.com/office/2006/metadata/properties/metaAttributes" ct:_="" ma:_="" ma:contentTypeName="Document" ma:contentTypeID="0x010100D5188FA4F7421B4A93E65E307A769E27" ma:contentTypeVersion="15" ma:contentTypeDescription="Een nieuw document maken." ma:contentTypeScope="" ma:versionID="9bfd002f47f5f7e7b2724518f3fad1a5">
   <xsd:schema xmlns:xsd="http://www.w3.org/2001/XMLSchema" xmlns:xs="http://www.w3.org/2001/XMLSchema" xmlns:p="http://schemas.microsoft.com/office/2006/metadata/properties" xmlns:ns2="094ecc41-7a37-40c9-8390-f18431712098" xmlns:ns3="32dd6115-ce5d-46b4-b638-9e7d5ca6cbee" targetNamespace="http://schemas.microsoft.com/office/2006/metadata/properties" ma:root="true" ma:fieldsID="e2c1118370456e9a6d2939e9bd0f2e89" ns2:_="" ns3:_="">
     <xsd:import namespace="094ecc41-7a37-40c9-8390-f18431712098"/>
@@ -9808,34 +9778,31 @@
 </ct:contentTypeSchema>
 </file>
 
-<file path=customXml/itemProps1.xml><?xml version="1.0" encoding="utf-8"?>
-<ds:datastoreItem xmlns:ds="http://schemas.openxmlformats.org/officeDocument/2006/customXml" ds:itemID="{846B1C81-E993-40E7-BCC5-DA63F0CD945C}">
-  <ds:schemaRefs>
-    <ds:schemaRef ds:uri="http://schemas.microsoft.com/office/2006/metadata/properties"/>
-    <ds:schemaRef ds:uri="http://schemas.microsoft.com/office/infopath/2007/PartnerControls"/>
-    <ds:schemaRef ds:uri="32dd6115-ce5d-46b4-b638-9e7d5ca6cbee"/>
-    <ds:schemaRef ds:uri="094ecc41-7a37-40c9-8390-f18431712098"/>
-  </ds:schemaRefs>
-</ds:datastoreItem>
+<file path=customXml/item2.xml><?xml version="1.0" encoding="utf-8"?>
+<?mso-contentType ?>
+<FormTemplates xmlns="http://schemas.microsoft.com/sharepoint/v3/contenttype/forms">
+  <Display>DocumentLibraryForm</Display>
+  <Edit>DocumentLibraryForm</Edit>
+  <New>DocumentLibraryForm</New>
+</FormTemplates>
 </file>
 
-<file path=customXml/itemProps2.xml><?xml version="1.0" encoding="utf-8"?>
-<ds:datastoreItem xmlns:ds="http://schemas.openxmlformats.org/officeDocument/2006/customXml" ds:itemID="{72B7D650-2FAA-4D72-B587-235E59E6AC26}">
-  <ds:schemaRefs>
-    <ds:schemaRef ds:uri="http://schemas.openxmlformats.org/officeDocument/2006/bibliography"/>
-  </ds:schemaRefs>
-</ds:datastoreItem>
+<file path=customXml/item3.xml><?xml version="1.0" encoding="utf-8"?>
+<b:Sources xmlns:b="http://schemas.openxmlformats.org/officeDocument/2006/bibliography" xmlns="http://schemas.openxmlformats.org/officeDocument/2006/bibliography" SelectedStyle="\APASixthEditionOfficeOnline.xsl" StyleName="APA" Version="6"/>
 </file>
 
-<file path=customXml/itemProps3.xml><?xml version="1.0" encoding="utf-8"?>
-<ds:datastoreItem xmlns:ds="http://schemas.openxmlformats.org/officeDocument/2006/customXml" ds:itemID="{C6916C6B-E06E-47CD-A094-BBBE44C5EA8C}">
-  <ds:schemaRefs>
-    <ds:schemaRef ds:uri="http://schemas.microsoft.com/sharepoint/v3/contenttype/forms"/>
-  </ds:schemaRefs>
-</ds:datastoreItem>
+<file path=customXml/item4.xml><?xml version="1.0" encoding="utf-8"?>
+<p:properties xmlns:p="http://schemas.microsoft.com/office/2006/metadata/properties" xmlns:xsi="http://www.w3.org/2001/XMLSchema-instance" xmlns:pc="http://schemas.microsoft.com/office/infopath/2007/PartnerControls">
+  <documentManagement>
+    <TaxCatchAll xmlns="32dd6115-ce5d-46b4-b638-9e7d5ca6cbee" xsi:nil="true"/>
+    <lcf76f155ced4ddcb4097134ff3c332f xmlns="094ecc41-7a37-40c9-8390-f18431712098">
+      <Terms xmlns="http://schemas.microsoft.com/office/infopath/2007/PartnerControls"/>
+    </lcf76f155ced4ddcb4097134ff3c332f>
+  </documentManagement>
+</p:properties>
 </file>
 
-<file path=customXml/itemProps4.xml><?xml version="1.0" encoding="utf-8"?>
+<file path=customXml/itemProps1.xml><?xml version="1.0" encoding="utf-8"?>
 <ds:datastoreItem xmlns:ds="http://schemas.openxmlformats.org/officeDocument/2006/customXml" ds:itemID="{6D953465-DEAC-453F-952B-2BF171A6BD1D}">
   <ds:schemaRefs>
     <ds:schemaRef ds:uri="http://schemas.microsoft.com/office/2006/metadata/contentType"/>
@@ -9852,4 +9819,31 @@
     <ds:schemaRef ds:uri="http://schemas.microsoft.com/internal/obd"/>
   </ds:schemaRefs>
 </ds:datastoreItem>
+</file>
+
+<file path=customXml/itemProps2.xml><?xml version="1.0" encoding="utf-8"?>
+<ds:datastoreItem xmlns:ds="http://schemas.openxmlformats.org/officeDocument/2006/customXml" ds:itemID="{C6916C6B-E06E-47CD-A094-BBBE44C5EA8C}">
+  <ds:schemaRefs>
+    <ds:schemaRef ds:uri="http://schemas.microsoft.com/sharepoint/v3/contenttype/forms"/>
+  </ds:schemaRefs>
+</ds:datastoreItem>
+</file>
+
+<file path=customXml/itemProps3.xml><?xml version="1.0" encoding="utf-8"?>
+<ds:datastoreItem xmlns:ds="http://schemas.openxmlformats.org/officeDocument/2006/customXml" ds:itemID="{72B7D650-2FAA-4D72-B587-235E59E6AC26}">
+  <ds:schemaRefs>
+    <ds:schemaRef ds:uri="http://schemas.openxmlformats.org/officeDocument/2006/bibliography"/>
+  </ds:schemaRefs>
+</ds:datastoreItem>
+</file>
+
+<file path=customXml/itemProps4.xml><?xml version="1.0" encoding="utf-8"?>
+<ds:datastoreItem xmlns:ds="http://schemas.openxmlformats.org/officeDocument/2006/customXml" ds:itemID="{846B1C81-E993-40E7-BCC5-DA63F0CD945C}">
+  <ds:schemaRefs>
+    <ds:schemaRef ds:uri="http://schemas.microsoft.com/office/2006/metadata/properties"/>
+    <ds:schemaRef ds:uri="http://schemas.microsoft.com/office/infopath/2007/PartnerControls"/>
+    <ds:schemaRef ds:uri="32dd6115-ce5d-46b4-b638-9e7d5ca6cbee"/>
+    <ds:schemaRef ds:uri="094ecc41-7a37-40c9-8390-f18431712098"/>
+  </ds:schemaRefs>
+</ds:datastoreItem>
 </file>
</xml_diff>